<commit_message>
Making some changes to Lecture 23, 24, and 25.  Also, updating Lab 4 slightly.
</commit_message>
<xml_diff>
--- a/hand/hand24.docx
+++ b/hand/hand24.docx
@@ -29,22 +29,10 @@
           <w:rFonts w:ascii="Calibri" w:eastAsia="Times New Roman" w:hAnsi="Calibri" w:cs="Times New Roman"/>
           <w:color w:val="000000"/>
         </w:rPr>
-        <w:t>Base + Offset*Delta</w:t>
-      </w:r>
-      <w:r>
-        <w:rPr>
-          <w:rFonts w:ascii="Calibri" w:eastAsia="Times New Roman" w:hAnsi="Calibri" w:cs="Times New Roman"/>
-          <w:color w:val="000000"/>
-        </w:rPr>
-        <w:t>”</w:t>
-      </w:r>
-      <w:r>
-        <w:t xml:space="preserve"> columns in</w:t>
-      </w:r>
-      <w:bookmarkStart w:id="0" w:name="_GoBack"/>
-      <w:bookmarkEnd w:id="0"/>
-      <w:r>
-        <w:t xml:space="preserve"> the graph below.</w:t>
+        <w:t>Base + Offset*Delta”</w:t>
+      </w:r>
+      <w:r>
+        <w:t xml:space="preserve"> columns in the graph below.</w:t>
       </w:r>
     </w:p>
     <w:p>
@@ -1264,14 +1252,56 @@
                 <w:rFonts w:ascii="Calibri" w:eastAsia="Times New Roman" w:hAnsi="Calibri" w:cs="Times New Roman"/>
                 <w:color w:val="000000"/>
               </w:rPr>
-              <w:t xml:space="preserve"> = 42 = </w:t>
-            </w:r>
-            <w:r>
-              <w:rPr>
-                <w:rFonts w:ascii="Calibri" w:eastAsia="Times New Roman" w:hAnsi="Calibri" w:cs="Times New Roman"/>
-                <w:color w:val="000000"/>
-              </w:rPr>
-              <w:t>101010</w:t>
+              <w:t xml:space="preserve"> = 4</w:t>
+            </w:r>
+            <w:r>
+              <w:rPr>
+                <w:rFonts w:ascii="Calibri" w:eastAsia="Times New Roman" w:hAnsi="Calibri" w:cs="Times New Roman"/>
+                <w:color w:val="000000"/>
+              </w:rPr>
+              <w:t>8</w:t>
+            </w:r>
+            <w:r>
+              <w:rPr>
+                <w:rFonts w:ascii="Calibri" w:eastAsia="Times New Roman" w:hAnsi="Calibri" w:cs="Times New Roman"/>
+                <w:color w:val="000000"/>
+              </w:rPr>
+              <w:t xml:space="preserve"> = </w:t>
+            </w:r>
+            <w:r>
+              <w:rPr>
+                <w:rFonts w:ascii="Calibri" w:eastAsia="Times New Roman" w:hAnsi="Calibri" w:cs="Times New Roman"/>
+                <w:color w:val="000000"/>
+              </w:rPr>
+              <w:t>1</w:t>
+            </w:r>
+            <w:r>
+              <w:rPr>
+                <w:rFonts w:ascii="Calibri" w:eastAsia="Times New Roman" w:hAnsi="Calibri" w:cs="Times New Roman"/>
+                <w:color w:val="000000"/>
+              </w:rPr>
+              <w:t>10</w:t>
+            </w:r>
+            <w:r>
+              <w:rPr>
+                <w:rFonts w:ascii="Calibri" w:eastAsia="Times New Roman" w:hAnsi="Calibri" w:cs="Times New Roman"/>
+                <w:color w:val="000000"/>
+              </w:rPr>
+              <w:t>0</w:t>
+            </w:r>
+            <w:r>
+              <w:rPr>
+                <w:rFonts w:ascii="Calibri" w:eastAsia="Times New Roman" w:hAnsi="Calibri" w:cs="Times New Roman"/>
+                <w:color w:val="000000"/>
+              </w:rPr>
+              <w:t>0</w:t>
+            </w:r>
+            <w:r>
+              <w:rPr>
+                <w:rFonts w:ascii="Calibri" w:eastAsia="Times New Roman" w:hAnsi="Calibri" w:cs="Times New Roman"/>
+                <w:color w:val="000000"/>
+              </w:rPr>
+              <w:t>0</w:t>
             </w:r>
           </w:p>
         </w:tc>
@@ -1296,7 +1326,23 @@
                 <w:rFonts w:ascii="Calibri" w:eastAsia="Times New Roman" w:hAnsi="Calibri" w:cs="Times New Roman"/>
                 <w:color w:val="000000"/>
               </w:rPr>
-              <w:t>0.0000*101010 = 00000.0000</w:t>
+              <w:t>0.0000*1</w:t>
+            </w:r>
+            <w:r>
+              <w:rPr>
+                <w:rFonts w:ascii="Calibri" w:eastAsia="Times New Roman" w:hAnsi="Calibri" w:cs="Times New Roman"/>
+                <w:color w:val="000000"/>
+              </w:rPr>
+              <w:t>1000</w:t>
+            </w:r>
+            <w:bookmarkStart w:id="0" w:name="_GoBack"/>
+            <w:bookmarkEnd w:id="0"/>
+            <w:r>
+              <w:rPr>
+                <w:rFonts w:ascii="Calibri" w:eastAsia="Times New Roman" w:hAnsi="Calibri" w:cs="Times New Roman"/>
+                <w:color w:val="000000"/>
+              </w:rPr>
+              <w:t>0 = 00000.0000</w:t>
             </w:r>
           </w:p>
         </w:tc>
@@ -3732,21 +3778,11 @@
           <w:rFonts w:ascii="Courier New" w:hAnsi="Courier New" w:cs="Courier New"/>
         </w:rPr>
       </w:pPr>
-      <w:proofErr w:type="spellStart"/>
-      <w:proofErr w:type="gramStart"/>
-      <w:r>
-        <w:rPr>
-          <w:rFonts w:ascii="Courier New" w:hAnsi="Courier New" w:cs="Courier New"/>
-        </w:rPr>
-        <w:t>sampleMemory</w:t>
-      </w:r>
-      <w:proofErr w:type="spellEnd"/>
-      <w:proofErr w:type="gramEnd"/>
-      <w:r>
-        <w:rPr>
-          <w:rFonts w:ascii="Courier New" w:hAnsi="Courier New" w:cs="Courier New"/>
-        </w:rPr>
-        <w:t xml:space="preserve">: BRAM_SDP_MACRO </w:t>
+      <w:r>
+        <w:rPr>
+          <w:rFonts w:ascii="Courier New" w:hAnsi="Courier New" w:cs="Courier New"/>
+        </w:rPr>
+        <w:t xml:space="preserve">sampleMemory: BRAM_SDP_MACRO </w:t>
       </w:r>
     </w:p>
     <w:p>
@@ -3760,19 +3796,11 @@
           <w:rFonts w:ascii="Courier New" w:hAnsi="Courier New" w:cs="Courier New"/>
         </w:rPr>
       </w:pPr>
-      <w:proofErr w:type="gramStart"/>
-      <w:r>
-        <w:rPr>
-          <w:rFonts w:ascii="Courier New" w:hAnsi="Courier New" w:cs="Courier New"/>
-        </w:rPr>
-        <w:t>generic</w:t>
-      </w:r>
-      <w:proofErr w:type="gramEnd"/>
-      <w:r>
-        <w:rPr>
-          <w:rFonts w:ascii="Courier New" w:hAnsi="Courier New" w:cs="Courier New"/>
-        </w:rPr>
-        <w:t xml:space="preserve"> map (</w:t>
+      <w:r>
+        <w:rPr>
+          <w:rFonts w:ascii="Courier New" w:hAnsi="Courier New" w:cs="Courier New"/>
+        </w:rPr>
+        <w:t>generic map (</w:t>
       </w:r>
     </w:p>
     <w:p>
@@ -4333,20 +4361,7 @@
           <w:rFonts w:ascii="Courier New" w:hAnsi="Courier New" w:cs="Courier New"/>
         </w:rPr>
         <w:tab/>
-      </w:r>
-      <w:proofErr w:type="gramStart"/>
-      <w:r>
-        <w:rPr>
-          <w:rFonts w:ascii="Courier New" w:hAnsi="Courier New" w:cs="Courier New"/>
-        </w:rPr>
-        <w:t>port</w:t>
-      </w:r>
-      <w:proofErr w:type="gramEnd"/>
-      <w:r>
-        <w:rPr>
-          <w:rFonts w:ascii="Courier New" w:hAnsi="Courier New" w:cs="Courier New"/>
-        </w:rPr>
-        <w:t xml:space="preserve"> map (</w:t>
+        <w:t>port map (</w:t>
       </w:r>
     </w:p>
     <w:p>
@@ -4425,21 +4440,7 @@
           <w:rFonts w:ascii="Courier New" w:hAnsi="Courier New" w:cs="Courier New"/>
         </w:rPr>
         <w:tab/>
-        <w:t xml:space="preserve">RDADDR =&gt; </w:t>
-      </w:r>
-      <w:proofErr w:type="spellStart"/>
-      <w:r>
-        <w:rPr>
-          <w:rFonts w:ascii="Courier New" w:hAnsi="Courier New" w:cs="Courier New"/>
-        </w:rPr>
-        <w:t>vecAddrRead</w:t>
-      </w:r>
-      <w:proofErr w:type="spellEnd"/>
-      <w:r>
-        <w:rPr>
-          <w:rFonts w:ascii="Courier New" w:hAnsi="Courier New" w:cs="Courier New"/>
-        </w:rPr>
-        <w:t>,</w:t>
+        <w:t>RDADDR =&gt; vecAddrRead,</w:t>
       </w:r>
       <w:r>
         <w:rPr>
@@ -4476,21 +4477,7 @@
           <w:rFonts w:ascii="Courier New" w:hAnsi="Courier New" w:cs="Courier New"/>
         </w:rPr>
         <w:tab/>
-        <w:t xml:space="preserve">RDCLK =&gt; </w:t>
-      </w:r>
-      <w:proofErr w:type="spellStart"/>
-      <w:r>
-        <w:rPr>
-          <w:rFonts w:ascii="Courier New" w:hAnsi="Courier New" w:cs="Courier New"/>
-        </w:rPr>
-        <w:t>clk</w:t>
-      </w:r>
-      <w:proofErr w:type="spellEnd"/>
-      <w:r>
-        <w:rPr>
-          <w:rFonts w:ascii="Courier New" w:hAnsi="Courier New" w:cs="Courier New"/>
-        </w:rPr>
-        <w:t>,</w:t>
+        <w:t>RDCLK =&gt; clk,</w:t>
       </w:r>
       <w:r>
         <w:rPr>
@@ -4540,21 +4527,7 @@
           <w:rFonts w:ascii="Courier New" w:hAnsi="Courier New" w:cs="Courier New"/>
         </w:rPr>
         <w:tab/>
-        <w:t xml:space="preserve">RST =&gt; </w:t>
-      </w:r>
-      <w:proofErr w:type="spellStart"/>
-      <w:r>
-        <w:rPr>
-          <w:rFonts w:ascii="Courier New" w:hAnsi="Courier New" w:cs="Courier New"/>
-        </w:rPr>
-        <w:t>n_reset</w:t>
-      </w:r>
-      <w:proofErr w:type="spellEnd"/>
-      <w:r>
-        <w:rPr>
-          <w:rFonts w:ascii="Courier New" w:hAnsi="Courier New" w:cs="Courier New"/>
-        </w:rPr>
-        <w:t>,</w:t>
+        <w:t>RST =&gt; n_reset,</w:t>
       </w:r>
       <w:r>
         <w:rPr>
@@ -4842,21 +4815,7 @@
           <w:rFonts w:ascii="Courier New" w:hAnsi="Courier New" w:cs="Courier New"/>
         </w:rPr>
         <w:tab/>
-        <w:t xml:space="preserve">WRCLK =&gt; </w:t>
-      </w:r>
-      <w:proofErr w:type="spellStart"/>
-      <w:r>
-        <w:rPr>
-          <w:rFonts w:ascii="Courier New" w:hAnsi="Courier New" w:cs="Courier New"/>
-        </w:rPr>
-        <w:t>clk</w:t>
-      </w:r>
-      <w:proofErr w:type="spellEnd"/>
-      <w:r>
-        <w:rPr>
-          <w:rFonts w:ascii="Courier New" w:hAnsi="Courier New" w:cs="Courier New"/>
-        </w:rPr>
-        <w:t>,</w:t>
+        <w:t>WRCLK =&gt; clk,</w:t>
       </w:r>
       <w:r>
         <w:rPr>
@@ -5004,27 +4963,13 @@
       <w:rPr>
         <w:rFonts w:asciiTheme="majorHAnsi" w:eastAsiaTheme="majorEastAsia" w:hAnsiTheme="majorHAnsi" w:cstheme="majorBidi"/>
       </w:rPr>
-      <w:t xml:space="preserve"> </w:t>
-    </w:r>
-    <w:proofErr w:type="gramStart"/>
-    <w:r>
-      <w:rPr>
-        <w:rFonts w:asciiTheme="majorHAnsi" w:eastAsiaTheme="majorEastAsia" w:hAnsiTheme="majorHAnsi" w:cstheme="majorBidi"/>
-      </w:rPr>
-      <w:t>–</w:t>
+      <w:t xml:space="preserve"> –</w:t>
     </w:r>
     <w:r>
       <w:rPr>
         <w:rFonts w:asciiTheme="majorHAnsi" w:eastAsiaTheme="majorEastAsia" w:hAnsiTheme="majorHAnsi" w:cstheme="majorBidi"/>
       </w:rPr>
-      <w:t xml:space="preserve">  DDS</w:t>
-    </w:r>
-    <w:proofErr w:type="gramEnd"/>
-    <w:r>
-      <w:rPr>
-        <w:rFonts w:asciiTheme="majorHAnsi" w:eastAsiaTheme="majorEastAsia" w:hAnsiTheme="majorHAnsi" w:cstheme="majorBidi"/>
-      </w:rPr>
-      <w:t xml:space="preserve"> and Linear Interpolation</w:t>
+      <w:t xml:space="preserve">  DDS and Linear Interpolation</w:t>
     </w:r>
     <w:r>
       <w:rPr>
@@ -6069,7 +6014,7 @@
 </file>
 
 <file path=customXml/itemProps1.xml><?xml version="1.0" encoding="utf-8"?>
-<ds:datastoreItem xmlns:ds="http://schemas.openxmlformats.org/officeDocument/2006/customXml" ds:itemID="{481C95D1-B273-46E5-8A5C-ACF698966B57}">
+<ds:datastoreItem xmlns:ds="http://schemas.openxmlformats.org/officeDocument/2006/customXml" ds:itemID="{D0A404F1-0756-4EDF-B9CD-74D27F226D67}">
   <ds:schemaRefs>
     <ds:schemaRef ds:uri="http://schemas.openxmlformats.org/officeDocument/2006/bibliography"/>
   </ds:schemaRefs>

</xml_diff>

<commit_message>
Updating schedule for Lecture 24 and updating slides, handout and minor edits to notes for Lecture 24
</commit_message>
<xml_diff>
--- a/hand/hand24.docx
+++ b/hand/hand24.docx
@@ -1335,8 +1335,6 @@
               </w:rPr>
               <w:t>1000</w:t>
             </w:r>
-            <w:bookmarkStart w:id="0" w:name="_GoBack"/>
-            <w:bookmarkEnd w:id="0"/>
             <w:r>
               <w:rPr>
                 <w:rFonts w:ascii="Calibri" w:eastAsia="Times New Roman" w:hAnsi="Calibri" w:cs="Times New Roman"/>
@@ -3583,6 +3581,7 @@
         <w:autoSpaceDN w:val="0"/>
         <w:adjustRightInd w:val="0"/>
         <w:spacing w:after="0" w:line="240" w:lineRule="auto"/>
+        <w:ind w:right="-360"/>
         <w:rPr>
           <w:rFonts w:ascii="Courier New" w:hAnsi="Courier New" w:cs="Courier New"/>
         </w:rPr>
@@ -3601,22 +3600,49 @@
         <w:autoSpaceDN w:val="0"/>
         <w:adjustRightInd w:val="0"/>
         <w:spacing w:after="0" w:line="240" w:lineRule="auto"/>
-        <w:rPr>
-          <w:rFonts w:ascii="Courier New" w:hAnsi="Courier New" w:cs="Courier New"/>
-        </w:rPr>
-      </w:pPr>
-      <w:r>
-        <w:rPr>
-          <w:rFonts w:ascii="Courier New" w:hAnsi="Courier New" w:cs="Courier New"/>
-        </w:rPr>
-        <w:t>-- Reference:</w:t>
-      </w:r>
-      <w:r>
-        <w:rPr>
-          <w:rFonts w:ascii="Courier New" w:hAnsi="Courier New" w:cs="Courier New"/>
-        </w:rPr>
-        <w:tab/>
-        <w:t>Spartan-6 Libraries Guide for HDL Designs</w:t>
+        <w:ind w:right="-360"/>
+        <w:rPr>
+          <w:rFonts w:ascii="Courier New" w:hAnsi="Courier New" w:cs="Courier New"/>
+        </w:rPr>
+      </w:pPr>
+      <w:r>
+        <w:rPr>
+          <w:rFonts w:ascii="Courier New" w:hAnsi="Courier New" w:cs="Courier New"/>
+        </w:rPr>
+        <w:t>--</w:t>
+      </w:r>
+      <w:r>
+        <w:rPr>
+          <w:rFonts w:ascii="Courier New" w:hAnsi="Courier New" w:cs="Courier New"/>
+        </w:rPr>
+        <w:tab/>
+        <w:t>BRAM_SDP_MACRO:</w:t>
+      </w:r>
+      <w:r>
+        <w:rPr>
+          <w:rFonts w:ascii="Courier New" w:hAnsi="Courier New" w:cs="Courier New"/>
+        </w:rPr>
+        <w:tab/>
+      </w:r>
+      <w:r>
+        <w:rPr>
+          <w:rFonts w:ascii="Courier New" w:hAnsi="Courier New" w:cs="Courier New"/>
+        </w:rPr>
+        <w:t xml:space="preserve">Simple Dual Port </w:t>
+      </w:r>
+      <w:proofErr w:type="gramStart"/>
+      <w:r>
+        <w:rPr>
+          <w:rFonts w:ascii="Courier New" w:hAnsi="Courier New" w:cs="Courier New"/>
+        </w:rPr>
+        <w:t>RAM</w:t>
+      </w:r>
+      <w:proofErr w:type="gramEnd"/>
+      <w:r>
+        <w:rPr>
+          <w:rFonts w:ascii="Courier New" w:hAnsi="Courier New" w:cs="Courier New"/>
+        </w:rPr>
+        <w:t xml:space="preserve"> 7 Series</w:t>
       </w:r>
     </w:p>
     <w:p>
@@ -3625,48 +3651,59 @@
         <w:autoSpaceDN w:val="0"/>
         <w:adjustRightInd w:val="0"/>
         <w:spacing w:after="0" w:line="240" w:lineRule="auto"/>
-        <w:rPr>
-          <w:rFonts w:ascii="Courier New" w:hAnsi="Courier New" w:cs="Courier New"/>
-        </w:rPr>
-      </w:pPr>
-      <w:r>
-        <w:rPr>
-          <w:rFonts w:ascii="Courier New" w:hAnsi="Courier New" w:cs="Courier New"/>
-        </w:rPr>
-        <w:t xml:space="preserve">-- </w:t>
-      </w:r>
-      <w:r>
-        <w:rPr>
-          <w:rFonts w:ascii="Courier New" w:hAnsi="Courier New" w:cs="Courier New"/>
-        </w:rPr>
-        <w:tab/>
-      </w:r>
-      <w:r>
-        <w:rPr>
-          <w:rFonts w:ascii="Courier New" w:hAnsi="Courier New" w:cs="Courier New"/>
-        </w:rPr>
-        <w:tab/>
-      </w:r>
-      <w:r>
-        <w:rPr>
-          <w:rFonts w:ascii="Courier New" w:hAnsi="Courier New" w:cs="Courier New"/>
-        </w:rPr>
-        <w:tab/>
-      </w:r>
-      <w:r>
-        <w:rPr>
-          <w:rFonts w:ascii="Courier New" w:hAnsi="Courier New" w:cs="Courier New"/>
-        </w:rPr>
-        <w:tab/>
-        <w:t>UG615 (v 12.4) December 14, 2010</w:t>
-      </w:r>
-    </w:p>
-    <w:p>
-      <w:pPr>
+        <w:ind w:right="-360"/>
+        <w:rPr>
+          <w:rFonts w:ascii="Courier New" w:hAnsi="Courier New" w:cs="Courier New"/>
+        </w:rPr>
+      </w:pPr>
+      <w:r>
+        <w:rPr>
+          <w:rFonts w:ascii="Courier New" w:hAnsi="Courier New" w:cs="Courier New"/>
+        </w:rPr>
+        <w:t>--</w:t>
+      </w:r>
+      <w:r>
+        <w:rPr>
+          <w:rFonts w:ascii="Courier New" w:hAnsi="Courier New" w:cs="Courier New"/>
+        </w:rPr>
+        <w:tab/>
+      </w:r>
+      <w:r>
+        <w:rPr>
+          <w:rFonts w:ascii="Courier New" w:hAnsi="Courier New" w:cs="Courier New"/>
+        </w:rPr>
+        <w:t>Source:</w:t>
+      </w:r>
+      <w:r>
+        <w:rPr>
+          <w:rFonts w:ascii="Courier New" w:hAnsi="Courier New" w:cs="Courier New"/>
+        </w:rPr>
+        <w:tab/>
+      </w:r>
+      <w:r>
+        <w:rPr>
+          <w:rFonts w:ascii="Courier New" w:hAnsi="Courier New" w:cs="Courier New"/>
+        </w:rPr>
+        <w:tab/>
+      </w:r>
+      <w:r>
+        <w:rPr>
+          <w:rFonts w:ascii="Courier New" w:hAnsi="Courier New" w:cs="Courier New"/>
+        </w:rPr>
+        <w:t>Xilinx HDL Libraries Guide, version 2012.4</w:t>
+      </w:r>
+    </w:p>
+    <w:p>
+      <w:pPr>
+        <w:tabs>
+          <w:tab w:val="left" w:pos="720"/>
+          <w:tab w:val="left" w:pos="2880"/>
+        </w:tabs>
         <w:autoSpaceDE w:val="0"/>
         <w:autoSpaceDN w:val="0"/>
         <w:adjustRightInd w:val="0"/>
         <w:spacing w:after="0" w:line="240" w:lineRule="auto"/>
+        <w:ind w:left="2880" w:right="-360" w:hanging="2880"/>
         <w:rPr>
           <w:rFonts w:ascii="Courier New" w:hAnsi="Courier New" w:cs="Courier New"/>
         </w:rPr>
@@ -3682,26 +3719,19 @@
           <w:rFonts w:ascii="Courier New" w:hAnsi="Courier New" w:cs="Courier New"/>
         </w:rPr>
         <w:tab/>
-        <w:t>Note:</w:t>
-      </w:r>
-      <w:r>
-        <w:rPr>
-          <w:rFonts w:ascii="Courier New" w:hAnsi="Courier New" w:cs="Courier New"/>
-        </w:rPr>
-        <w:tab/>
-      </w:r>
-      <w:r>
-        <w:rPr>
-          <w:rFonts w:ascii="Courier New" w:hAnsi="Courier New" w:cs="Courier New"/>
-        </w:rPr>
-        <w:tab/>
-      </w:r>
-      <w:r>
-        <w:rPr>
-          <w:rFonts w:ascii="Courier New" w:hAnsi="Courier New" w:cs="Courier New"/>
-        </w:rPr>
-        <w:tab/>
-        <w:t>Do not waste your time with the December 2, 2009 version</w:t>
+        <w:t>Link:</w:t>
+      </w:r>
+      <w:r>
+        <w:rPr>
+          <w:rFonts w:ascii="Courier New" w:hAnsi="Courier New" w:cs="Courier New"/>
+        </w:rPr>
+        <w:tab/>
+      </w:r>
+      <w:r>
+        <w:rPr>
+          <w:rFonts w:ascii="Courier New" w:hAnsi="Courier New" w:cs="Courier New"/>
+        </w:rPr>
+        <w:t>https://www.xilinx.com/support/documentation/sw_manuals/xilinx2012_2/ug953-vivado-7series-libraries.pdf</w:t>
       </w:r>
     </w:p>
     <w:p>
@@ -3710,15 +3740,23 @@
         <w:autoSpaceDN w:val="0"/>
         <w:adjustRightInd w:val="0"/>
         <w:spacing w:after="0" w:line="240" w:lineRule="auto"/>
-        <w:rPr>
-          <w:rFonts w:ascii="Courier New" w:hAnsi="Courier New" w:cs="Courier New"/>
-        </w:rPr>
-      </w:pPr>
-      <w:r>
-        <w:rPr>
-          <w:rFonts w:ascii="Courier New" w:hAnsi="Courier New" w:cs="Courier New"/>
-        </w:rPr>
-        <w:t>-- Page:</w:t>
+        <w:ind w:right="-360"/>
+        <w:rPr>
+          <w:rFonts w:ascii="Courier New" w:hAnsi="Courier New" w:cs="Courier New"/>
+        </w:rPr>
+      </w:pPr>
+      <w:r>
+        <w:rPr>
+          <w:rFonts w:ascii="Courier New" w:hAnsi="Courier New" w:cs="Courier New"/>
+        </w:rPr>
+        <w:t>--</w:t>
+      </w:r>
+      <w:r>
+        <w:rPr>
+          <w:rFonts w:ascii="Courier New" w:hAnsi="Courier New" w:cs="Courier New"/>
+        </w:rPr>
+        <w:tab/>
+        <w:t>Page:</w:t>
       </w:r>
       <w:r>
         <w:rPr>
@@ -3746,6 +3784,7 @@
         <w:autoSpaceDN w:val="0"/>
         <w:adjustRightInd w:val="0"/>
         <w:spacing w:after="0" w:line="240" w:lineRule="auto"/>
+        <w:ind w:right="-360"/>
         <w:rPr>
           <w:rFonts w:ascii="Courier New" w:hAnsi="Courier New" w:cs="Courier New"/>
         </w:rPr>
@@ -3763,6 +3802,7 @@
         <w:autoSpaceDN w:val="0"/>
         <w:adjustRightInd w:val="0"/>
         <w:spacing w:after="0" w:line="240" w:lineRule="auto"/>
+        <w:ind w:right="-360"/>
         <w:rPr>
           <w:rFonts w:ascii="Courier New" w:hAnsi="Courier New" w:cs="Courier New"/>
         </w:rPr>
@@ -3774,15 +3814,26 @@
         <w:autoSpaceDN w:val="0"/>
         <w:adjustRightInd w:val="0"/>
         <w:spacing w:after="0" w:line="240" w:lineRule="auto"/>
-        <w:rPr>
-          <w:rFonts w:ascii="Courier New" w:hAnsi="Courier New" w:cs="Courier New"/>
-        </w:rPr>
-      </w:pPr>
-      <w:r>
-        <w:rPr>
-          <w:rFonts w:ascii="Courier New" w:hAnsi="Courier New" w:cs="Courier New"/>
-        </w:rPr>
-        <w:t xml:space="preserve">sampleMemory: BRAM_SDP_MACRO </w:t>
+        <w:ind w:right="-360"/>
+        <w:rPr>
+          <w:rFonts w:ascii="Courier New" w:hAnsi="Courier New" w:cs="Courier New"/>
+        </w:rPr>
+      </w:pPr>
+      <w:proofErr w:type="spellStart"/>
+      <w:proofErr w:type="gramStart"/>
+      <w:r>
+        <w:rPr>
+          <w:rFonts w:ascii="Courier New" w:hAnsi="Courier New" w:cs="Courier New"/>
+        </w:rPr>
+        <w:t>sampleMemory</w:t>
+      </w:r>
+      <w:proofErr w:type="spellEnd"/>
+      <w:proofErr w:type="gramEnd"/>
+      <w:r>
+        <w:rPr>
+          <w:rFonts w:ascii="Courier New" w:hAnsi="Courier New" w:cs="Courier New"/>
+        </w:rPr>
+        <w:t xml:space="preserve">: BRAM_SDP_MACRO </w:t>
       </w:r>
     </w:p>
     <w:p>
@@ -3791,16 +3842,24 @@
         <w:autoSpaceDN w:val="0"/>
         <w:adjustRightInd w:val="0"/>
         <w:spacing w:after="0" w:line="240" w:lineRule="auto"/>
-        <w:ind w:firstLine="720"/>
-        <w:rPr>
-          <w:rFonts w:ascii="Courier New" w:hAnsi="Courier New" w:cs="Courier New"/>
-        </w:rPr>
-      </w:pPr>
-      <w:r>
-        <w:rPr>
-          <w:rFonts w:ascii="Courier New" w:hAnsi="Courier New" w:cs="Courier New"/>
-        </w:rPr>
-        <w:t>generic map (</w:t>
+        <w:ind w:right="-360" w:firstLine="720"/>
+        <w:rPr>
+          <w:rFonts w:ascii="Courier New" w:hAnsi="Courier New" w:cs="Courier New"/>
+        </w:rPr>
+      </w:pPr>
+      <w:proofErr w:type="gramStart"/>
+      <w:r>
+        <w:rPr>
+          <w:rFonts w:ascii="Courier New" w:hAnsi="Courier New" w:cs="Courier New"/>
+        </w:rPr>
+        <w:t>generic</w:t>
+      </w:r>
+      <w:proofErr w:type="gramEnd"/>
+      <w:r>
+        <w:rPr>
+          <w:rFonts w:ascii="Courier New" w:hAnsi="Courier New" w:cs="Courier New"/>
+        </w:rPr>
+        <w:t xml:space="preserve"> map (</w:t>
       </w:r>
     </w:p>
     <w:p>
@@ -3809,47 +3868,46 @@
         <w:autoSpaceDN w:val="0"/>
         <w:adjustRightInd w:val="0"/>
         <w:spacing w:after="0" w:line="240" w:lineRule="auto"/>
-        <w:rPr>
-          <w:rFonts w:ascii="Courier New" w:hAnsi="Courier New" w:cs="Courier New"/>
-        </w:rPr>
-      </w:pPr>
-      <w:r>
-        <w:rPr>
-          <w:rFonts w:ascii="Courier New" w:hAnsi="Courier New" w:cs="Courier New"/>
-        </w:rPr>
-        <w:tab/>
-      </w:r>
-      <w:r>
-        <w:rPr>
-          <w:rFonts w:ascii="Courier New" w:hAnsi="Courier New" w:cs="Courier New"/>
-        </w:rPr>
-        <w:tab/>
-        <w:t xml:space="preserve">BRAM_SIZE =&gt; "18Kb", </w:t>
-      </w:r>
-      <w:r>
-        <w:rPr>
-          <w:rFonts w:ascii="Courier New" w:hAnsi="Courier New" w:cs="Courier New"/>
-        </w:rPr>
-        <w:tab/>
-      </w:r>
-      <w:r>
-        <w:rPr>
-          <w:rFonts w:ascii="Courier New" w:hAnsi="Courier New" w:cs="Courier New"/>
-        </w:rPr>
-        <w:tab/>
-      </w:r>
-      <w:r>
-        <w:rPr>
-          <w:rFonts w:ascii="Courier New" w:hAnsi="Courier New" w:cs="Courier New"/>
-        </w:rPr>
-        <w:tab/>
-      </w:r>
-      <w:r>
-        <w:rPr>
-          <w:rFonts w:ascii="Courier New" w:hAnsi="Courier New" w:cs="Courier New"/>
-        </w:rPr>
-        <w:tab/>
-        <w:t>-- Target BRAM, "9Kb" or "18Kb"</w:t>
+        <w:ind w:left="720" w:right="-360" w:firstLine="720"/>
+        <w:rPr>
+          <w:rFonts w:ascii="Courier New" w:hAnsi="Courier New" w:cs="Courier New"/>
+        </w:rPr>
+      </w:pPr>
+      <w:r>
+        <w:rPr>
+          <w:rFonts w:ascii="Courier New" w:hAnsi="Courier New" w:cs="Courier New"/>
+        </w:rPr>
+        <w:t>BRAM_SIZE =&gt; "18Kb</w:t>
+      </w:r>
+      <w:r>
+        <w:rPr>
+          <w:rFonts w:ascii="Courier New" w:hAnsi="Courier New" w:cs="Courier New"/>
+        </w:rPr>
+        <w:t>",</w:t>
+      </w:r>
+      <w:r>
+        <w:rPr>
+          <w:rFonts w:ascii="Courier New" w:hAnsi="Courier New" w:cs="Courier New"/>
+        </w:rPr>
+        <w:tab/>
+      </w:r>
+      <w:r>
+        <w:rPr>
+          <w:rFonts w:ascii="Courier New" w:hAnsi="Courier New" w:cs="Courier New"/>
+        </w:rPr>
+        <w:tab/>
+      </w:r>
+      <w:r>
+        <w:rPr>
+          <w:rFonts w:ascii="Courier New" w:hAnsi="Courier New" w:cs="Courier New"/>
+        </w:rPr>
+        <w:tab/>
+      </w:r>
+      <w:r>
+        <w:rPr>
+          <w:rFonts w:ascii="Courier New" w:hAnsi="Courier New" w:cs="Courier New"/>
+        </w:rPr>
+        <w:t>-- Target BRAM, "18Kb" or "36Kb"</w:t>
       </w:r>
     </w:p>
     <w:p>
@@ -3858,41 +3916,40 @@
         <w:autoSpaceDN w:val="0"/>
         <w:adjustRightInd w:val="0"/>
         <w:spacing w:after="0" w:line="240" w:lineRule="auto"/>
-        <w:rPr>
-          <w:rFonts w:ascii="Courier New" w:hAnsi="Courier New" w:cs="Courier New"/>
-        </w:rPr>
-      </w:pPr>
-      <w:r>
-        <w:rPr>
-          <w:rFonts w:ascii="Courier New" w:hAnsi="Courier New" w:cs="Courier New"/>
-        </w:rPr>
-        <w:tab/>
-      </w:r>
-      <w:r>
-        <w:rPr>
-          <w:rFonts w:ascii="Courier New" w:hAnsi="Courier New" w:cs="Courier New"/>
-        </w:rPr>
-        <w:tab/>
-        <w:t xml:space="preserve">DEVICE =&gt; "SPARTAN6", </w:t>
-      </w:r>
-      <w:r>
-        <w:rPr>
-          <w:rFonts w:ascii="Courier New" w:hAnsi="Courier New" w:cs="Courier New"/>
-        </w:rPr>
-        <w:tab/>
-      </w:r>
-      <w:r>
-        <w:rPr>
-          <w:rFonts w:ascii="Courier New" w:hAnsi="Courier New" w:cs="Courier New"/>
-        </w:rPr>
-        <w:tab/>
-      </w:r>
-      <w:r>
-        <w:rPr>
-          <w:rFonts w:ascii="Courier New" w:hAnsi="Courier New" w:cs="Courier New"/>
-        </w:rPr>
-        <w:tab/>
-        <w:t>-- Target device: "VIRTEX5", "VIRTEX6", "SPARTAN6"</w:t>
+        <w:ind w:left="720" w:right="-360" w:firstLine="720"/>
+        <w:rPr>
+          <w:rFonts w:ascii="Courier New" w:hAnsi="Courier New" w:cs="Courier New"/>
+        </w:rPr>
+      </w:pPr>
+      <w:r>
+        <w:rPr>
+          <w:rFonts w:ascii="Courier New" w:hAnsi="Courier New" w:cs="Courier New"/>
+        </w:rPr>
+        <w:t>DEVICE =&gt; "7SERIES",</w:t>
+      </w:r>
+      <w:r>
+        <w:rPr>
+          <w:rFonts w:ascii="Courier New" w:hAnsi="Courier New" w:cs="Courier New"/>
+        </w:rPr>
+        <w:tab/>
+      </w:r>
+      <w:r>
+        <w:rPr>
+          <w:rFonts w:ascii="Courier New" w:hAnsi="Courier New" w:cs="Courier New"/>
+        </w:rPr>
+        <w:tab/>
+      </w:r>
+      <w:r>
+        <w:rPr>
+          <w:rFonts w:ascii="Courier New" w:hAnsi="Courier New" w:cs="Courier New"/>
+        </w:rPr>
+        <w:tab/>
+      </w:r>
+      <w:r>
+        <w:rPr>
+          <w:rFonts w:ascii="Courier New" w:hAnsi="Courier New" w:cs="Courier New"/>
+        </w:rPr>
+        <w:t>-- Target device: "VIRTEX5", "VIRTEX6", "SPARTAN6", "7SERIES"</w:t>
       </w:r>
     </w:p>
     <w:p>
@@ -3901,6 +3958,7 @@
         <w:autoSpaceDN w:val="0"/>
         <w:adjustRightInd w:val="0"/>
         <w:spacing w:after="0" w:line="240" w:lineRule="auto"/>
+        <w:ind w:right="-360"/>
         <w:rPr>
           <w:rFonts w:ascii="Courier New" w:hAnsi="Courier New" w:cs="Courier New"/>
         </w:rPr>
@@ -3917,12 +3975,6 @@
         </w:rPr>
         <w:tab/>
         <w:t xml:space="preserve">DO_REG =&gt; 0, </w:t>
-      </w:r>
-      <w:r>
-        <w:rPr>
-          <w:rFonts w:ascii="Courier New" w:hAnsi="Courier New" w:cs="Courier New"/>
-        </w:rPr>
-        <w:tab/>
       </w:r>
       <w:r>
         <w:rPr>
@@ -3956,6 +4008,7 @@
         <w:autoSpaceDN w:val="0"/>
         <w:adjustRightInd w:val="0"/>
         <w:spacing w:after="0" w:line="240" w:lineRule="auto"/>
+        <w:ind w:right="-360"/>
         <w:rPr>
           <w:rFonts w:ascii="Courier New" w:hAnsi="Courier New" w:cs="Courier New"/>
         </w:rPr>
@@ -3972,12 +4025,6 @@
         </w:rPr>
         <w:tab/>
         <w:t>INIT =&gt; X"000000000000000000",</w:t>
-      </w:r>
-      <w:r>
-        <w:rPr>
-          <w:rFonts w:ascii="Courier New" w:hAnsi="Courier New" w:cs="Courier New"/>
-        </w:rPr>
-        <w:tab/>
       </w:r>
       <w:r>
         <w:rPr>
@@ -3993,6 +4040,7 @@
         <w:autoSpaceDN w:val="0"/>
         <w:adjustRightInd w:val="0"/>
         <w:spacing w:after="0" w:line="240" w:lineRule="auto"/>
+        <w:ind w:right="-360"/>
         <w:rPr>
           <w:rFonts w:ascii="Courier New" w:hAnsi="Courier New" w:cs="Courier New"/>
         </w:rPr>
@@ -4009,12 +4057,6 @@
         </w:rPr>
         <w:tab/>
         <w:t>INIT_FILE =&gt; "NONE",</w:t>
-      </w:r>
-      <w:r>
-        <w:rPr>
-          <w:rFonts w:ascii="Courier New" w:hAnsi="Courier New" w:cs="Courier New"/>
-        </w:rPr>
-        <w:tab/>
       </w:r>
       <w:r>
         <w:rPr>
@@ -4042,47 +4084,52 @@
         <w:autoSpaceDN w:val="0"/>
         <w:adjustRightInd w:val="0"/>
         <w:spacing w:after="0" w:line="240" w:lineRule="auto"/>
-        <w:rPr>
-          <w:rFonts w:ascii="Courier New" w:hAnsi="Courier New" w:cs="Courier New"/>
-        </w:rPr>
-      </w:pPr>
-      <w:r>
-        <w:rPr>
-          <w:rFonts w:ascii="Courier New" w:hAnsi="Courier New" w:cs="Courier New"/>
-        </w:rPr>
-        <w:tab/>
-      </w:r>
-      <w:r>
-        <w:rPr>
-          <w:rFonts w:ascii="Courier New" w:hAnsi="Courier New" w:cs="Courier New"/>
-        </w:rPr>
-        <w:tab/>
-        <w:t xml:space="preserve">WRITE_WIDTH =&gt; 16, </w:t>
-      </w:r>
-      <w:r>
-        <w:rPr>
-          <w:rFonts w:ascii="Courier New" w:hAnsi="Courier New" w:cs="Courier New"/>
-        </w:rPr>
-        <w:tab/>
-      </w:r>
-      <w:r>
-        <w:rPr>
-          <w:rFonts w:ascii="Courier New" w:hAnsi="Courier New" w:cs="Courier New"/>
-        </w:rPr>
-        <w:tab/>
-      </w:r>
-      <w:r>
-        <w:rPr>
-          <w:rFonts w:ascii="Courier New" w:hAnsi="Courier New" w:cs="Courier New"/>
-        </w:rPr>
-        <w:tab/>
-      </w:r>
-      <w:r>
-        <w:rPr>
-          <w:rFonts w:ascii="Courier New" w:hAnsi="Courier New" w:cs="Courier New"/>
-        </w:rPr>
-        <w:tab/>
-        <w:t>-- Valid values are 1-36</w:t>
+        <w:ind w:left="720" w:right="-360" w:firstLine="720"/>
+        <w:rPr>
+          <w:rFonts w:ascii="Courier New" w:hAnsi="Courier New" w:cs="Courier New"/>
+        </w:rPr>
+      </w:pPr>
+      <w:r>
+        <w:rPr>
+          <w:rFonts w:ascii="Courier New" w:hAnsi="Courier New" w:cs="Courier New"/>
+        </w:rPr>
+        <w:t>WRITE_WIDTH =&gt; 1</w:t>
+      </w:r>
+      <w:r>
+        <w:rPr>
+          <w:rFonts w:ascii="Courier New" w:hAnsi="Courier New" w:cs="Courier New"/>
+        </w:rPr>
+        <w:t>6</w:t>
+      </w:r>
+      <w:r>
+        <w:rPr>
+          <w:rFonts w:ascii="Courier New" w:hAnsi="Courier New" w:cs="Courier New"/>
+        </w:rPr>
+        <w:t>,</w:t>
+      </w:r>
+      <w:r>
+        <w:rPr>
+          <w:rFonts w:ascii="Courier New" w:hAnsi="Courier New" w:cs="Courier New"/>
+        </w:rPr>
+        <w:tab/>
+      </w:r>
+      <w:r>
+        <w:rPr>
+          <w:rFonts w:ascii="Courier New" w:hAnsi="Courier New" w:cs="Courier New"/>
+        </w:rPr>
+        <w:tab/>
+      </w:r>
+      <w:r>
+        <w:rPr>
+          <w:rFonts w:ascii="Courier New" w:hAnsi="Courier New" w:cs="Courier New"/>
+        </w:rPr>
+        <w:tab/>
+      </w:r>
+      <w:r>
+        <w:rPr>
+          <w:rFonts w:ascii="Courier New" w:hAnsi="Courier New" w:cs="Courier New"/>
+        </w:rPr>
+        <w:t>-- Valid values are 1-72 (37-72 only valid when BRAM_SIZE="36Kb")</w:t>
       </w:r>
     </w:p>
     <w:p>
@@ -4091,47 +4138,52 @@
         <w:autoSpaceDN w:val="0"/>
         <w:adjustRightInd w:val="0"/>
         <w:spacing w:after="0" w:line="240" w:lineRule="auto"/>
-        <w:rPr>
-          <w:rFonts w:ascii="Courier New" w:hAnsi="Courier New" w:cs="Courier New"/>
-        </w:rPr>
-      </w:pPr>
-      <w:r>
-        <w:rPr>
-          <w:rFonts w:ascii="Courier New" w:hAnsi="Courier New" w:cs="Courier New"/>
-        </w:rPr>
-        <w:tab/>
-      </w:r>
-      <w:r>
-        <w:rPr>
-          <w:rFonts w:ascii="Courier New" w:hAnsi="Courier New" w:cs="Courier New"/>
-        </w:rPr>
-        <w:tab/>
-        <w:t xml:space="preserve">READ_WIDTH =&gt; 16, </w:t>
-      </w:r>
-      <w:r>
-        <w:rPr>
-          <w:rFonts w:ascii="Courier New" w:hAnsi="Courier New" w:cs="Courier New"/>
-        </w:rPr>
-        <w:tab/>
-      </w:r>
-      <w:r>
-        <w:rPr>
-          <w:rFonts w:ascii="Courier New" w:hAnsi="Courier New" w:cs="Courier New"/>
-        </w:rPr>
-        <w:tab/>
-      </w:r>
-      <w:r>
-        <w:rPr>
-          <w:rFonts w:ascii="Courier New" w:hAnsi="Courier New" w:cs="Courier New"/>
-        </w:rPr>
-        <w:tab/>
-      </w:r>
-      <w:r>
-        <w:rPr>
-          <w:rFonts w:ascii="Courier New" w:hAnsi="Courier New" w:cs="Courier New"/>
-        </w:rPr>
-        <w:tab/>
-        <w:t>-- Valid values are 1-36</w:t>
+        <w:ind w:left="720" w:right="-360" w:firstLine="720"/>
+        <w:rPr>
+          <w:rFonts w:ascii="Courier New" w:hAnsi="Courier New" w:cs="Courier New"/>
+        </w:rPr>
+      </w:pPr>
+      <w:r>
+        <w:rPr>
+          <w:rFonts w:ascii="Courier New" w:hAnsi="Courier New" w:cs="Courier New"/>
+        </w:rPr>
+        <w:t>READ_WIDTH =&gt; 1</w:t>
+      </w:r>
+      <w:r>
+        <w:rPr>
+          <w:rFonts w:ascii="Courier New" w:hAnsi="Courier New" w:cs="Courier New"/>
+        </w:rPr>
+        <w:t>6</w:t>
+      </w:r>
+      <w:r>
+        <w:rPr>
+          <w:rFonts w:ascii="Courier New" w:hAnsi="Courier New" w:cs="Courier New"/>
+        </w:rPr>
+        <w:t>,</w:t>
+      </w:r>
+      <w:r>
+        <w:rPr>
+          <w:rFonts w:ascii="Courier New" w:hAnsi="Courier New" w:cs="Courier New"/>
+        </w:rPr>
+        <w:tab/>
+      </w:r>
+      <w:r>
+        <w:rPr>
+          <w:rFonts w:ascii="Courier New" w:hAnsi="Courier New" w:cs="Courier New"/>
+        </w:rPr>
+        <w:tab/>
+      </w:r>
+      <w:r>
+        <w:rPr>
+          <w:rFonts w:ascii="Courier New" w:hAnsi="Courier New" w:cs="Courier New"/>
+        </w:rPr>
+        <w:tab/>
+      </w:r>
+      <w:r>
+        <w:rPr>
+          <w:rFonts w:ascii="Courier New" w:hAnsi="Courier New" w:cs="Courier New"/>
+        </w:rPr>
+        <w:t>-- Valid values are 1-72 (37-72 only valid when BRAM_SIZE="36Kb")</w:t>
       </w:r>
     </w:p>
     <w:p>
@@ -4140,6 +4192,7 @@
         <w:autoSpaceDN w:val="0"/>
         <w:adjustRightInd w:val="0"/>
         <w:spacing w:after="0" w:line="240" w:lineRule="auto"/>
+        <w:ind w:right="-360"/>
         <w:rPr>
           <w:rFonts w:ascii="Courier New" w:hAnsi="Courier New" w:cs="Courier New"/>
         </w:rPr>
@@ -4156,12 +4209,6 @@
         </w:rPr>
         <w:tab/>
         <w:t xml:space="preserve">SIM_COLLISION_CHECK =&gt; "NONE", </w:t>
-      </w:r>
-      <w:r>
-        <w:rPr>
-          <w:rFonts w:ascii="Courier New" w:hAnsi="Courier New" w:cs="Courier New"/>
-        </w:rPr>
-        <w:tab/>
       </w:r>
       <w:r>
         <w:rPr>
@@ -4177,6 +4224,7 @@
         <w:autoSpaceDN w:val="0"/>
         <w:adjustRightInd w:val="0"/>
         <w:spacing w:after="0" w:line="240" w:lineRule="auto"/>
+        <w:ind w:right="-360"/>
         <w:rPr>
           <w:rFonts w:ascii="Courier New" w:hAnsi="Courier New" w:cs="Courier New"/>
         </w:rPr>
@@ -4193,12 +4241,6 @@
         </w:rPr>
         <w:tab/>
         <w:t>SRVAL =&gt; X"000000000000000000",</w:t>
-      </w:r>
-      <w:r>
-        <w:rPr>
-          <w:rFonts w:ascii="Courier New" w:hAnsi="Courier New" w:cs="Courier New"/>
-        </w:rPr>
-        <w:tab/>
       </w:r>
       <w:r>
         <w:rPr>
@@ -4214,6 +4256,7 @@
         <w:autoSpaceDN w:val="0"/>
         <w:adjustRightInd w:val="0"/>
         <w:spacing w:after="0" w:line="240" w:lineRule="auto"/>
+        <w:ind w:right="-360"/>
         <w:rPr>
           <w:rFonts w:ascii="Courier New" w:hAnsi="Courier New" w:cs="Courier New"/>
         </w:rPr>
@@ -4238,6 +4281,7 @@
         <w:autoSpaceDN w:val="0"/>
         <w:adjustRightInd w:val="0"/>
         <w:spacing w:after="0" w:line="240" w:lineRule="auto"/>
+        <w:ind w:right="-360"/>
         <w:rPr>
           <w:rFonts w:ascii="Courier New" w:hAnsi="Courier New" w:cs="Courier New"/>
         </w:rPr>
@@ -4262,6 +4306,7 @@
         <w:autoSpaceDN w:val="0"/>
         <w:adjustRightInd w:val="0"/>
         <w:spacing w:after="0" w:line="240" w:lineRule="auto"/>
+        <w:ind w:right="-360"/>
         <w:rPr>
           <w:rFonts w:ascii="Courier New" w:hAnsi="Courier New" w:cs="Courier New"/>
         </w:rPr>
@@ -4286,6 +4331,7 @@
         <w:autoSpaceDN w:val="0"/>
         <w:adjustRightInd w:val="0"/>
         <w:spacing w:after="0" w:line="240" w:lineRule="auto"/>
+        <w:ind w:right="-360"/>
         <w:rPr>
           <w:rFonts w:ascii="Courier New" w:hAnsi="Courier New" w:cs="Courier New"/>
         </w:rPr>
@@ -4310,6 +4356,7 @@
         <w:autoSpaceDN w:val="0"/>
         <w:adjustRightInd w:val="0"/>
         <w:spacing w:after="0" w:line="240" w:lineRule="auto"/>
+        <w:ind w:right="-360"/>
         <w:rPr>
           <w:rFonts w:ascii="Courier New" w:hAnsi="Courier New" w:cs="Courier New"/>
         </w:rPr>
@@ -4352,16 +4399,30 @@
         <w:autoSpaceDN w:val="0"/>
         <w:adjustRightInd w:val="0"/>
         <w:spacing w:after="0" w:line="240" w:lineRule="auto"/>
-        <w:rPr>
-          <w:rFonts w:ascii="Courier New" w:hAnsi="Courier New" w:cs="Courier New"/>
-        </w:rPr>
-      </w:pPr>
-      <w:r>
-        <w:rPr>
-          <w:rFonts w:ascii="Courier New" w:hAnsi="Courier New" w:cs="Courier New"/>
-        </w:rPr>
-        <w:tab/>
-        <w:t>port map (</w:t>
+        <w:ind w:right="-360"/>
+        <w:rPr>
+          <w:rFonts w:ascii="Courier New" w:hAnsi="Courier New" w:cs="Courier New"/>
+        </w:rPr>
+      </w:pPr>
+      <w:r>
+        <w:rPr>
+          <w:rFonts w:ascii="Courier New" w:hAnsi="Courier New" w:cs="Courier New"/>
+        </w:rPr>
+        <w:tab/>
+      </w:r>
+      <w:proofErr w:type="gramStart"/>
+      <w:r>
+        <w:rPr>
+          <w:rFonts w:ascii="Courier New" w:hAnsi="Courier New" w:cs="Courier New"/>
+        </w:rPr>
+        <w:t>port</w:t>
+      </w:r>
+      <w:proofErr w:type="gramEnd"/>
+      <w:r>
+        <w:rPr>
+          <w:rFonts w:ascii="Courier New" w:hAnsi="Courier New" w:cs="Courier New"/>
+        </w:rPr>
+        <w:t xml:space="preserve"> map (</w:t>
       </w:r>
     </w:p>
     <w:p>
@@ -4370,6 +4431,7 @@
         <w:autoSpaceDN w:val="0"/>
         <w:adjustRightInd w:val="0"/>
         <w:spacing w:after="0" w:line="240" w:lineRule="auto"/>
+        <w:ind w:right="-360"/>
         <w:rPr>
           <w:rFonts w:ascii="Courier New" w:hAnsi="Courier New" w:cs="Courier New"/>
         </w:rPr>
@@ -4425,22 +4487,37 @@
         <w:autoSpaceDN w:val="0"/>
         <w:adjustRightInd w:val="0"/>
         <w:spacing w:after="0" w:line="240" w:lineRule="auto"/>
-        <w:rPr>
-          <w:rFonts w:ascii="Courier New" w:hAnsi="Courier New" w:cs="Courier New"/>
-        </w:rPr>
-      </w:pPr>
-      <w:r>
-        <w:rPr>
-          <w:rFonts w:ascii="Courier New" w:hAnsi="Courier New" w:cs="Courier New"/>
-        </w:rPr>
-        <w:tab/>
-      </w:r>
-      <w:r>
-        <w:rPr>
-          <w:rFonts w:ascii="Courier New" w:hAnsi="Courier New" w:cs="Courier New"/>
-        </w:rPr>
-        <w:tab/>
-        <w:t>RDADDR =&gt; vecAddrRead,</w:t>
+        <w:ind w:right="-360"/>
+        <w:rPr>
+          <w:rFonts w:ascii="Courier New" w:hAnsi="Courier New" w:cs="Courier New"/>
+        </w:rPr>
+      </w:pPr>
+      <w:r>
+        <w:rPr>
+          <w:rFonts w:ascii="Courier New" w:hAnsi="Courier New" w:cs="Courier New"/>
+        </w:rPr>
+        <w:tab/>
+      </w:r>
+      <w:r>
+        <w:rPr>
+          <w:rFonts w:ascii="Courier New" w:hAnsi="Courier New" w:cs="Courier New"/>
+        </w:rPr>
+        <w:tab/>
+        <w:t xml:space="preserve">RDADDR =&gt; </w:t>
+      </w:r>
+      <w:proofErr w:type="spellStart"/>
+      <w:r>
+        <w:rPr>
+          <w:rFonts w:ascii="Courier New" w:hAnsi="Courier New" w:cs="Courier New"/>
+        </w:rPr>
+        <w:t>vecAddrRead</w:t>
+      </w:r>
+      <w:proofErr w:type="spellEnd"/>
+      <w:r>
+        <w:rPr>
+          <w:rFonts w:ascii="Courier New" w:hAnsi="Courier New" w:cs="Courier New"/>
+        </w:rPr>
+        <w:t>,</w:t>
       </w:r>
       <w:r>
         <w:rPr>
@@ -4462,22 +4539,37 @@
         <w:autoSpaceDN w:val="0"/>
         <w:adjustRightInd w:val="0"/>
         <w:spacing w:after="0" w:line="240" w:lineRule="auto"/>
-        <w:rPr>
-          <w:rFonts w:ascii="Courier New" w:hAnsi="Courier New" w:cs="Courier New"/>
-        </w:rPr>
-      </w:pPr>
-      <w:r>
-        <w:rPr>
-          <w:rFonts w:ascii="Courier New" w:hAnsi="Courier New" w:cs="Courier New"/>
-        </w:rPr>
-        <w:tab/>
-      </w:r>
-      <w:r>
-        <w:rPr>
-          <w:rFonts w:ascii="Courier New" w:hAnsi="Courier New" w:cs="Courier New"/>
-        </w:rPr>
-        <w:tab/>
-        <w:t>RDCLK =&gt; clk,</w:t>
+        <w:ind w:right="-360"/>
+        <w:rPr>
+          <w:rFonts w:ascii="Courier New" w:hAnsi="Courier New" w:cs="Courier New"/>
+        </w:rPr>
+      </w:pPr>
+      <w:r>
+        <w:rPr>
+          <w:rFonts w:ascii="Courier New" w:hAnsi="Courier New" w:cs="Courier New"/>
+        </w:rPr>
+        <w:tab/>
+      </w:r>
+      <w:r>
+        <w:rPr>
+          <w:rFonts w:ascii="Courier New" w:hAnsi="Courier New" w:cs="Courier New"/>
+        </w:rPr>
+        <w:tab/>
+        <w:t xml:space="preserve">RDCLK =&gt; </w:t>
+      </w:r>
+      <w:proofErr w:type="spellStart"/>
+      <w:r>
+        <w:rPr>
+          <w:rFonts w:ascii="Courier New" w:hAnsi="Courier New" w:cs="Courier New"/>
+        </w:rPr>
+        <w:t>clk</w:t>
+      </w:r>
+      <w:proofErr w:type="spellEnd"/>
+      <w:r>
+        <w:rPr>
+          <w:rFonts w:ascii="Courier New" w:hAnsi="Courier New" w:cs="Courier New"/>
+        </w:rPr>
+        <w:t>,</w:t>
       </w:r>
       <w:r>
         <w:rPr>
@@ -4512,22 +4604,23 @@
         <w:autoSpaceDN w:val="0"/>
         <w:adjustRightInd w:val="0"/>
         <w:spacing w:after="0" w:line="240" w:lineRule="auto"/>
-        <w:rPr>
-          <w:rFonts w:ascii="Courier New" w:hAnsi="Courier New" w:cs="Courier New"/>
-        </w:rPr>
-      </w:pPr>
-      <w:r>
-        <w:rPr>
-          <w:rFonts w:ascii="Courier New" w:hAnsi="Courier New" w:cs="Courier New"/>
-        </w:rPr>
-        <w:tab/>
-      </w:r>
-      <w:r>
-        <w:rPr>
-          <w:rFonts w:ascii="Courier New" w:hAnsi="Courier New" w:cs="Courier New"/>
-        </w:rPr>
-        <w:tab/>
-        <w:t>RST =&gt; n_reset,</w:t>
+        <w:ind w:right="-360"/>
+        <w:rPr>
+          <w:rFonts w:ascii="Courier New" w:hAnsi="Courier New" w:cs="Courier New"/>
+        </w:rPr>
+      </w:pPr>
+      <w:r>
+        <w:rPr>
+          <w:rFonts w:ascii="Courier New" w:hAnsi="Courier New" w:cs="Courier New"/>
+        </w:rPr>
+        <w:tab/>
+      </w:r>
+      <w:r>
+        <w:rPr>
+          <w:rFonts w:ascii="Courier New" w:hAnsi="Courier New" w:cs="Courier New"/>
+        </w:rPr>
+        <w:tab/>
+        <w:t>RST =&gt; reset,</w:t>
       </w:r>
       <w:r>
         <w:rPr>
@@ -4561,6 +4654,7 @@
         <w:autoSpaceDN w:val="0"/>
         <w:adjustRightInd w:val="0"/>
         <w:spacing w:after="0" w:line="240" w:lineRule="auto"/>
+        <w:ind w:right="-360"/>
         <w:rPr>
           <w:rFonts w:ascii="Courier New" w:hAnsi="Courier New" w:cs="Courier New"/>
         </w:rPr>
@@ -4603,6 +4697,8 @@
         <w:tab/>
         <w:t xml:space="preserve">-- read enable </w:t>
       </w:r>
+      <w:bookmarkStart w:id="0" w:name="_GoBack"/>
+      <w:bookmarkEnd w:id="0"/>
     </w:p>
     <w:p>
       <w:pPr>
@@ -4610,6 +4706,7 @@
         <w:autoSpaceDN w:val="0"/>
         <w:adjustRightInd w:val="0"/>
         <w:spacing w:after="0" w:line="240" w:lineRule="auto"/>
+        <w:ind w:right="-360"/>
         <w:rPr>
           <w:rFonts w:ascii="Courier New" w:hAnsi="Courier New" w:cs="Courier New"/>
         </w:rPr>
@@ -4659,6 +4756,7 @@
         <w:autoSpaceDN w:val="0"/>
         <w:adjustRightInd w:val="0"/>
         <w:spacing w:after="0" w:line="240" w:lineRule="auto"/>
+        <w:ind w:right="-360"/>
         <w:rPr>
           <w:rFonts w:ascii="Courier New" w:hAnsi="Courier New" w:cs="Courier New"/>
         </w:rPr>
@@ -4714,6 +4812,7 @@
         <w:autoSpaceDN w:val="0"/>
         <w:adjustRightInd w:val="0"/>
         <w:spacing w:after="0" w:line="240" w:lineRule="auto"/>
+        <w:ind w:right="-360"/>
         <w:rPr>
           <w:rFonts w:ascii="Courier New" w:hAnsi="Courier New" w:cs="Courier New"/>
         </w:rPr>
@@ -4763,6 +4862,7 @@
         <w:autoSpaceDN w:val="0"/>
         <w:adjustRightInd w:val="0"/>
         <w:spacing w:after="0" w:line="240" w:lineRule="auto"/>
+        <w:ind w:right="-360"/>
         <w:rPr>
           <w:rFonts w:ascii="Courier New" w:hAnsi="Courier New" w:cs="Courier New"/>
         </w:rPr>
@@ -4800,22 +4900,37 @@
         <w:autoSpaceDN w:val="0"/>
         <w:adjustRightInd w:val="0"/>
         <w:spacing w:after="0" w:line="240" w:lineRule="auto"/>
-        <w:rPr>
-          <w:rFonts w:ascii="Courier New" w:hAnsi="Courier New" w:cs="Courier New"/>
-        </w:rPr>
-      </w:pPr>
-      <w:r>
-        <w:rPr>
-          <w:rFonts w:ascii="Courier New" w:hAnsi="Courier New" w:cs="Courier New"/>
-        </w:rPr>
-        <w:tab/>
-      </w:r>
-      <w:r>
-        <w:rPr>
-          <w:rFonts w:ascii="Courier New" w:hAnsi="Courier New" w:cs="Courier New"/>
-        </w:rPr>
-        <w:tab/>
-        <w:t>WRCLK =&gt; clk,</w:t>
+        <w:ind w:right="-360"/>
+        <w:rPr>
+          <w:rFonts w:ascii="Courier New" w:hAnsi="Courier New" w:cs="Courier New"/>
+        </w:rPr>
+      </w:pPr>
+      <w:r>
+        <w:rPr>
+          <w:rFonts w:ascii="Courier New" w:hAnsi="Courier New" w:cs="Courier New"/>
+        </w:rPr>
+        <w:tab/>
+      </w:r>
+      <w:r>
+        <w:rPr>
+          <w:rFonts w:ascii="Courier New" w:hAnsi="Courier New" w:cs="Courier New"/>
+        </w:rPr>
+        <w:tab/>
+        <w:t xml:space="preserve">WRCLK =&gt; </w:t>
+      </w:r>
+      <w:proofErr w:type="spellStart"/>
+      <w:r>
+        <w:rPr>
+          <w:rFonts w:ascii="Courier New" w:hAnsi="Courier New" w:cs="Courier New"/>
+        </w:rPr>
+        <w:t>clk</w:t>
+      </w:r>
+      <w:proofErr w:type="spellEnd"/>
+      <w:r>
+        <w:rPr>
+          <w:rFonts w:ascii="Courier New" w:hAnsi="Courier New" w:cs="Courier New"/>
+        </w:rPr>
+        <w:t>,</w:t>
       </w:r>
       <w:r>
         <w:rPr>
@@ -4846,6 +4961,7 @@
     <w:p>
       <w:pPr>
         <w:spacing w:after="0" w:line="240" w:lineRule="auto"/>
+        <w:ind w:right="-360"/>
         <w:contextualSpacing/>
         <w:rPr>
           <w:rFonts w:cs="Courier New"/>
@@ -4889,7 +5005,13 @@
           <w:rFonts w:ascii="Courier New" w:hAnsi="Courier New" w:cs="Courier New"/>
         </w:rPr>
         <w:tab/>
-        <w:t>-- we are not writing to this RAM</w:t>
+        <w:t>-</w:t>
+      </w:r>
+      <w:r>
+        <w:rPr>
+          <w:rFonts w:ascii="Courier New" w:hAnsi="Courier New" w:cs="Courier New"/>
+        </w:rPr>
+        <w:t>- we are not writing to this RAM</w:t>
       </w:r>
     </w:p>
     <w:sectPr>
@@ -4963,13 +5085,27 @@
       <w:rPr>
         <w:rFonts w:asciiTheme="majorHAnsi" w:eastAsiaTheme="majorEastAsia" w:hAnsiTheme="majorHAnsi" w:cstheme="majorBidi"/>
       </w:rPr>
-      <w:t xml:space="preserve"> –</w:t>
+      <w:t xml:space="preserve"> </w:t>
+    </w:r>
+    <w:proofErr w:type="gramStart"/>
+    <w:r>
+      <w:rPr>
+        <w:rFonts w:asciiTheme="majorHAnsi" w:eastAsiaTheme="majorEastAsia" w:hAnsiTheme="majorHAnsi" w:cstheme="majorBidi"/>
+      </w:rPr>
+      <w:t>–</w:t>
     </w:r>
     <w:r>
       <w:rPr>
         <w:rFonts w:asciiTheme="majorHAnsi" w:eastAsiaTheme="majorEastAsia" w:hAnsiTheme="majorHAnsi" w:cstheme="majorBidi"/>
       </w:rPr>
-      <w:t xml:space="preserve">  DDS and Linear Interpolation</w:t>
+      <w:t xml:space="preserve">  DDS</w:t>
+    </w:r>
+    <w:proofErr w:type="gramEnd"/>
+    <w:r>
+      <w:rPr>
+        <w:rFonts w:asciiTheme="majorHAnsi" w:eastAsiaTheme="majorEastAsia" w:hAnsiTheme="majorHAnsi" w:cstheme="majorBidi"/>
+      </w:rPr>
+      <w:t xml:space="preserve"> and Linear Interpolation</w:t>
     </w:r>
     <w:r>
       <w:rPr>
@@ -5003,7 +5139,7 @@
         <w:rFonts w:asciiTheme="majorHAnsi" w:eastAsiaTheme="majorEastAsia" w:hAnsiTheme="majorHAnsi" w:cstheme="majorBidi"/>
         <w:noProof/>
       </w:rPr>
-      <w:t>1</w:t>
+      <w:t>2</w:t>
     </w:r>
     <w:r>
       <w:rPr>
@@ -6014,7 +6150,7 @@
 </file>
 
 <file path=customXml/itemProps1.xml><?xml version="1.0" encoding="utf-8"?>
-<ds:datastoreItem xmlns:ds="http://schemas.openxmlformats.org/officeDocument/2006/customXml" ds:itemID="{D0A404F1-0756-4EDF-B9CD-74D27F226D67}">
+<ds:datastoreItem xmlns:ds="http://schemas.openxmlformats.org/officeDocument/2006/customXml" ds:itemID="{A17AEF6D-9A57-4D14-B5AC-83B0B8A747D2}">
   <ds:schemaRefs>
     <ds:schemaRef ds:uri="http://schemas.openxmlformats.org/officeDocument/2006/bibliography"/>
   </ds:schemaRefs>

</xml_diff>